<commit_message>
2. és 4. feladat
</commit_message>
<xml_diff>
--- a/public_html/KecskeKaposztaFarkas.docx
+++ b/public_html/KecskeKaposztaFarkas.docx
@@ -263,15 +263,7 @@
                 <w:sz w:val="20"/>
                 <w:szCs w:val="20"/>
               </w:rPr>
-              <w:t xml:space="preserve"> </w:t>
-            </w:r>
-            <w:r>
-              <w:rPr>
-                <w:rFonts w:cstheme="minorHAnsi"/>
-                <w:sz w:val="20"/>
-                <w:szCs w:val="20"/>
-              </w:rPr>
-              <w:t xml:space="preserve">Módosítsd a </w:t>
+              <w:t xml:space="preserve"> Módosítsd a </w:t>
             </w:r>
             <w:proofErr w:type="gramStart"/>
             <w:r>
@@ -304,6 +296,13 @@
                 <w:szCs w:val="20"/>
               </w:rPr>
             </w:pPr>
+            <w:r>
+              <w:rPr>
+                <w:sz w:val="20"/>
+                <w:szCs w:val="20"/>
+              </w:rPr>
+              <w:t>Kiss Niki</w:t>
+            </w:r>
           </w:p>
         </w:tc>
       </w:tr>
@@ -429,6 +428,13 @@
                 <w:szCs w:val="20"/>
               </w:rPr>
             </w:pPr>
+            <w:r>
+              <w:rPr>
+                <w:sz w:val="20"/>
+                <w:szCs w:val="20"/>
+              </w:rPr>
+              <w:t>Bartucz Petra</w:t>
+            </w:r>
           </w:p>
         </w:tc>
       </w:tr>
@@ -600,6 +606,13 @@
                 <w:szCs w:val="20"/>
               </w:rPr>
             </w:pPr>
+            <w:r>
+              <w:rPr>
+                <w:sz w:val="20"/>
+                <w:szCs w:val="20"/>
+              </w:rPr>
+              <w:t>Balogh Bíborka</w:t>
+            </w:r>
           </w:p>
         </w:tc>
       </w:tr>

</xml_diff>